<commit_message>
sua ten bai tap ss3
</commit_message>
<xml_diff>
--- a/module_1/ss3_mo_ta_thuat_toan_bang_ma_gia_luu_do/bai_tap/bt3_gia_tri_lon_nhat_trong_3_so/bt3_gia_tri_lon_nhat_trong_3_so.docx
+++ b/module_1/ss3_mo_ta_thuat_toan_bang_ma_gia_luu_do/bai_tap/bt3_gia_tri_lon_nhat_trong_3_so/bt3_gia_tri_lon_nhat_trong_3_so.docx
@@ -197,7 +197,7 @@
           <w:sz w:val="32"/>
           <w:szCs w:val="32"/>
         </w:rPr>
-        <w:t xml:space="preserve"> </w:t>
+        <w:t xml:space="preserve"> 3 </w:t>
       </w:r>
       <w:proofErr w:type="spellStart"/>
       <w:r>
@@ -208,41 +208,16 @@
           <w:sz w:val="32"/>
           <w:szCs w:val="32"/>
         </w:rPr>
-        <w:t>một</w:t>
+        <w:t>số</w:t>
       </w:r>
       <w:proofErr w:type="spellEnd"/>
-      <w:r>
-        <w:rPr>
-          <w:rFonts w:ascii="Times New Roman" w:hAnsi="Times New Roman" w:cs="Times New Roman"/>
-          <w:b/>
-          <w:bCs/>
-          <w:sz w:val="32"/>
-          <w:szCs w:val="32"/>
-        </w:rPr>
-        <w:t xml:space="preserve"> dãy </w:t>
-      </w:r>
-      <w:proofErr w:type="spellStart"/>
-      <w:r>
-        <w:rPr>
-          <w:rFonts w:ascii="Times New Roman" w:hAnsi="Times New Roman" w:cs="Times New Roman"/>
-          <w:b/>
-          <w:bCs/>
-          <w:sz w:val="32"/>
-          <w:szCs w:val="32"/>
-        </w:rPr>
-        <w:t>số</w:t>
-      </w:r>
-      <w:proofErr w:type="spellEnd"/>
-    </w:p>
-    <w:p>
-      <w:pPr>
-        <w:jc w:val="center"/>
-        <w:rPr>
-          <w:rFonts w:ascii="Times New Roman" w:hAnsi="Times New Roman" w:cs="Times New Roman"/>
-          <w:b/>
-          <w:bCs/>
-          <w:sz w:val="32"/>
-          <w:szCs w:val="32"/>
+    </w:p>
+    <w:p>
+      <w:pPr>
+        <w:rPr>
+          <w:rFonts w:ascii="Times New Roman" w:hAnsi="Times New Roman" w:cs="Times New Roman"/>
+          <w:sz w:val="28"/>
+          <w:szCs w:val="28"/>
         </w:rPr>
       </w:pPr>
     </w:p>
@@ -255,10 +230,8 @@
         </w:numPr>
         <w:rPr>
           <w:rFonts w:ascii="Times New Roman" w:hAnsi="Times New Roman" w:cs="Times New Roman"/>
-          <w:b/>
-          <w:bCs/>
-          <w:sz w:val="32"/>
-          <w:szCs w:val="32"/>
+          <w:sz w:val="28"/>
+          <w:szCs w:val="28"/>
         </w:rPr>
       </w:pPr>
       <w:r>
@@ -304,7 +277,7 @@
           <w:szCs w:val="28"/>
         </w:rPr>
         <w:tab/>
-        <w:t>INPUT N</w:t>
+        <w:t>INPUT A</w:t>
       </w:r>
     </w:p>
     <w:p>
@@ -314,60 +287,16 @@
           <w:rFonts w:ascii="Times New Roman" w:hAnsi="Times New Roman" w:cs="Times New Roman"/>
           <w:sz w:val="28"/>
           <w:szCs w:val="28"/>
-          <w:vertAlign w:val="subscript"/>
-        </w:rPr>
-      </w:pPr>
-      <w:r>
-        <w:rPr>
-          <w:rFonts w:ascii="Times New Roman" w:hAnsi="Times New Roman" w:cs="Times New Roman"/>
-          <w:sz w:val="28"/>
-          <w:szCs w:val="28"/>
-        </w:rPr>
-        <w:tab/>
-        <w:t>INPUT A</w:t>
-      </w:r>
-      <w:r>
-        <w:rPr>
-          <w:rFonts w:ascii="Times New Roman" w:hAnsi="Times New Roman" w:cs="Times New Roman"/>
-          <w:sz w:val="28"/>
-          <w:szCs w:val="28"/>
-          <w:vertAlign w:val="subscript"/>
-        </w:rPr>
-        <w:t>1</w:t>
-      </w:r>
-      <w:r>
-        <w:rPr>
-          <w:rFonts w:ascii="Times New Roman" w:hAnsi="Times New Roman" w:cs="Times New Roman"/>
-          <w:sz w:val="28"/>
-          <w:szCs w:val="28"/>
-        </w:rPr>
-        <w:t>, A</w:t>
-      </w:r>
-      <w:r>
-        <w:rPr>
-          <w:rFonts w:ascii="Times New Roman" w:hAnsi="Times New Roman" w:cs="Times New Roman"/>
-          <w:sz w:val="28"/>
-          <w:szCs w:val="28"/>
-          <w:vertAlign w:val="subscript"/>
-        </w:rPr>
-        <w:t>2</w:t>
-      </w:r>
-      <w:r>
-        <w:rPr>
-          <w:rFonts w:ascii="Times New Roman" w:hAnsi="Times New Roman" w:cs="Times New Roman"/>
-          <w:sz w:val="28"/>
-          <w:szCs w:val="28"/>
-        </w:rPr>
-        <w:t>..., A</w:t>
-      </w:r>
-      <w:r>
-        <w:rPr>
-          <w:rFonts w:ascii="Times New Roman" w:hAnsi="Times New Roman" w:cs="Times New Roman"/>
-          <w:sz w:val="28"/>
-          <w:szCs w:val="28"/>
-          <w:vertAlign w:val="subscript"/>
-        </w:rPr>
-        <w:t>N</w:t>
+        </w:rPr>
+      </w:pPr>
+      <w:r>
+        <w:rPr>
+          <w:rFonts w:ascii="Times New Roman" w:hAnsi="Times New Roman" w:cs="Times New Roman"/>
+          <w:sz w:val="28"/>
+          <w:szCs w:val="28"/>
+        </w:rPr>
+        <w:tab/>
+        <w:t>INPUT B</w:t>
       </w:r>
     </w:p>
     <w:p>
@@ -377,43 +306,16 @@
           <w:rFonts w:ascii="Times New Roman" w:hAnsi="Times New Roman" w:cs="Times New Roman"/>
           <w:sz w:val="28"/>
           <w:szCs w:val="28"/>
-          <w:vertAlign w:val="subscript"/>
-        </w:rPr>
-      </w:pPr>
-      <w:r>
-        <w:rPr>
-          <w:rFonts w:ascii="Times New Roman" w:hAnsi="Times New Roman" w:cs="Times New Roman"/>
-          <w:sz w:val="28"/>
-          <w:szCs w:val="28"/>
-        </w:rPr>
-        <w:tab/>
-        <w:t>INPUT A</w:t>
-      </w:r>
-      <w:r>
-        <w:rPr>
-          <w:rFonts w:ascii="Times New Roman" w:hAnsi="Times New Roman" w:cs="Times New Roman"/>
-          <w:sz w:val="28"/>
-          <w:szCs w:val="28"/>
-          <w:vertAlign w:val="subscript"/>
-        </w:rPr>
-        <w:t>MAX</w:t>
-      </w:r>
-      <w:r>
-        <w:rPr>
-          <w:rFonts w:ascii="Times New Roman" w:hAnsi="Times New Roman" w:cs="Times New Roman"/>
-          <w:sz w:val="28"/>
-          <w:szCs w:val="28"/>
-        </w:rPr>
-        <w:t xml:space="preserve"> = A</w:t>
-      </w:r>
-      <w:r>
-        <w:rPr>
-          <w:rFonts w:ascii="Times New Roman" w:hAnsi="Times New Roman" w:cs="Times New Roman"/>
-          <w:sz w:val="28"/>
-          <w:szCs w:val="28"/>
-          <w:vertAlign w:val="subscript"/>
-        </w:rPr>
-        <w:t>1</w:t>
+        </w:rPr>
+      </w:pPr>
+      <w:r>
+        <w:rPr>
+          <w:rFonts w:ascii="Times New Roman" w:hAnsi="Times New Roman" w:cs="Times New Roman"/>
+          <w:sz w:val="28"/>
+          <w:szCs w:val="28"/>
+        </w:rPr>
+        <w:tab/>
+        <w:t>INPUT C</w:t>
       </w:r>
     </w:p>
     <w:p>
@@ -432,241 +334,321 @@
           <w:szCs w:val="28"/>
         </w:rPr>
         <w:tab/>
-        <w:t>FOR I FROM 2 TO N COUNT BY 1 (</w:t>
-      </w:r>
-    </w:p>
-    <w:p>
-      <w:pPr>
-        <w:ind w:left="360"/>
-        <w:rPr>
-          <w:rFonts w:ascii="Times New Roman" w:hAnsi="Times New Roman" w:cs="Times New Roman"/>
-          <w:sz w:val="28"/>
-          <w:szCs w:val="28"/>
-        </w:rPr>
-      </w:pPr>
-      <w:r>
-        <w:rPr>
-          <w:rFonts w:ascii="Times New Roman" w:hAnsi="Times New Roman" w:cs="Times New Roman"/>
-          <w:sz w:val="28"/>
-          <w:szCs w:val="28"/>
-        </w:rPr>
-        <w:tab/>
-      </w:r>
-      <w:r>
-        <w:rPr>
-          <w:rFonts w:ascii="Times New Roman" w:hAnsi="Times New Roman" w:cs="Times New Roman"/>
-          <w:sz w:val="28"/>
-          <w:szCs w:val="28"/>
-        </w:rPr>
-        <w:tab/>
-        <w:t>IF (A</w:t>
-      </w:r>
-      <w:r>
-        <w:rPr>
-          <w:rFonts w:ascii="Times New Roman" w:hAnsi="Times New Roman" w:cs="Times New Roman"/>
-          <w:sz w:val="28"/>
-          <w:szCs w:val="28"/>
-          <w:vertAlign w:val="subscript"/>
-        </w:rPr>
-        <w:t xml:space="preserve">MAX </w:t>
-      </w:r>
-      <w:r>
-        <w:rPr>
-          <w:rFonts w:ascii="Times New Roman" w:hAnsi="Times New Roman" w:cs="Times New Roman"/>
-          <w:sz w:val="28"/>
-          <w:szCs w:val="28"/>
-          <w:vertAlign w:val="subscript"/>
-        </w:rPr>
-        <w:t>&lt;</w:t>
-      </w:r>
-      <w:r>
-        <w:rPr>
-          <w:rFonts w:ascii="Times New Roman" w:hAnsi="Times New Roman" w:cs="Times New Roman"/>
-          <w:sz w:val="28"/>
-          <w:szCs w:val="28"/>
-        </w:rPr>
-        <w:t xml:space="preserve"> A</w:t>
-      </w:r>
-      <w:r>
-        <w:rPr>
-          <w:rFonts w:ascii="Times New Roman" w:hAnsi="Times New Roman" w:cs="Times New Roman"/>
-          <w:sz w:val="28"/>
-          <w:szCs w:val="28"/>
-          <w:vertAlign w:val="subscript"/>
-        </w:rPr>
-        <w:t>I</w:t>
-      </w:r>
-      <w:r>
-        <w:rPr>
-          <w:rFonts w:ascii="Times New Roman" w:hAnsi="Times New Roman" w:cs="Times New Roman"/>
-          <w:sz w:val="28"/>
-          <w:szCs w:val="28"/>
-        </w:rPr>
-        <w:t>) (</w:t>
-      </w:r>
-    </w:p>
-    <w:p>
-      <w:pPr>
-        <w:ind w:left="360"/>
-        <w:rPr>
-          <w:rFonts w:ascii="Times New Roman" w:hAnsi="Times New Roman" w:cs="Times New Roman"/>
-          <w:sz w:val="28"/>
-          <w:szCs w:val="28"/>
-        </w:rPr>
-      </w:pPr>
-      <w:r>
-        <w:rPr>
-          <w:rFonts w:ascii="Times New Roman" w:hAnsi="Times New Roman" w:cs="Times New Roman"/>
-          <w:sz w:val="28"/>
-          <w:szCs w:val="28"/>
-        </w:rPr>
-        <w:tab/>
-      </w:r>
-      <w:r>
-        <w:rPr>
-          <w:rFonts w:ascii="Times New Roman" w:hAnsi="Times New Roman" w:cs="Times New Roman"/>
-          <w:sz w:val="28"/>
-          <w:szCs w:val="28"/>
-        </w:rPr>
-        <w:tab/>
-      </w:r>
-      <w:r>
-        <w:rPr>
-          <w:rFonts w:ascii="Times New Roman" w:hAnsi="Times New Roman" w:cs="Times New Roman"/>
-          <w:sz w:val="28"/>
-          <w:szCs w:val="28"/>
-        </w:rPr>
-        <w:tab/>
-      </w:r>
-      <w:r>
-        <w:rPr>
-          <w:rFonts w:ascii="Times New Roman" w:hAnsi="Times New Roman" w:cs="Times New Roman"/>
-          <w:sz w:val="28"/>
-          <w:szCs w:val="28"/>
-        </w:rPr>
-        <w:t>A</w:t>
-      </w:r>
-      <w:r>
-        <w:rPr>
-          <w:rFonts w:ascii="Times New Roman" w:hAnsi="Times New Roman" w:cs="Times New Roman"/>
-          <w:sz w:val="28"/>
-          <w:szCs w:val="28"/>
-          <w:vertAlign w:val="subscript"/>
-        </w:rPr>
-        <w:t>MAX</w:t>
-      </w:r>
-      <w:r>
-        <w:rPr>
-          <w:rFonts w:ascii="Times New Roman" w:hAnsi="Times New Roman" w:cs="Times New Roman"/>
-          <w:sz w:val="28"/>
-          <w:szCs w:val="28"/>
-          <w:vertAlign w:val="subscript"/>
-        </w:rPr>
-        <w:t xml:space="preserve"> </w:t>
-      </w:r>
-      <w:r>
-        <w:rPr>
-          <w:rFonts w:ascii="Times New Roman" w:hAnsi="Times New Roman" w:cs="Times New Roman"/>
-          <w:sz w:val="28"/>
-          <w:szCs w:val="28"/>
-        </w:rPr>
-        <w:t xml:space="preserve">= </w:t>
-      </w:r>
-      <w:r>
-        <w:rPr>
-          <w:rFonts w:ascii="Times New Roman" w:hAnsi="Times New Roman" w:cs="Times New Roman"/>
-          <w:sz w:val="28"/>
-          <w:szCs w:val="28"/>
-        </w:rPr>
-        <w:t>A</w:t>
-      </w:r>
-      <w:r>
-        <w:rPr>
-          <w:rFonts w:ascii="Times New Roman" w:hAnsi="Times New Roman" w:cs="Times New Roman"/>
-          <w:sz w:val="28"/>
-          <w:szCs w:val="28"/>
-          <w:vertAlign w:val="subscript"/>
-        </w:rPr>
-        <w:t>I</w:t>
-      </w:r>
-      <w:r>
-        <w:rPr>
-          <w:rFonts w:ascii="Times New Roman" w:hAnsi="Times New Roman" w:cs="Times New Roman"/>
-          <w:sz w:val="28"/>
-          <w:szCs w:val="28"/>
-        </w:rPr>
-        <w:t>)</w:t>
-      </w:r>
-    </w:p>
-    <w:p>
-      <w:pPr>
-        <w:ind w:left="360"/>
-        <w:rPr>
-          <w:rFonts w:ascii="Times New Roman" w:hAnsi="Times New Roman" w:cs="Times New Roman"/>
-          <w:sz w:val="28"/>
-          <w:szCs w:val="28"/>
-        </w:rPr>
-      </w:pPr>
-      <w:r>
-        <w:rPr>
-          <w:rFonts w:ascii="Times New Roman" w:hAnsi="Times New Roman" w:cs="Times New Roman"/>
-          <w:sz w:val="28"/>
-          <w:szCs w:val="28"/>
-        </w:rPr>
-        <w:tab/>
-        <w:t>)</w:t>
-      </w:r>
-    </w:p>
-    <w:p>
-      <w:pPr>
-        <w:ind w:left="360"/>
-        <w:rPr>
-          <w:rFonts w:ascii="Times New Roman" w:hAnsi="Times New Roman" w:cs="Times New Roman"/>
-          <w:sz w:val="28"/>
-          <w:szCs w:val="28"/>
-          <w:vertAlign w:val="subscript"/>
-        </w:rPr>
-      </w:pPr>
-      <w:r>
-        <w:rPr>
-          <w:rFonts w:ascii="Times New Roman" w:hAnsi="Times New Roman" w:cs="Times New Roman"/>
-          <w:sz w:val="28"/>
-          <w:szCs w:val="28"/>
-        </w:rPr>
-        <w:tab/>
-        <w:t>DISPLAY A</w:t>
-      </w:r>
-      <w:r>
-        <w:rPr>
-          <w:rFonts w:ascii="Times New Roman" w:hAnsi="Times New Roman" w:cs="Times New Roman"/>
-          <w:sz w:val="28"/>
-          <w:szCs w:val="28"/>
-          <w:vertAlign w:val="subscript"/>
-        </w:rPr>
-        <w:t>MAX</w:t>
-      </w:r>
-    </w:p>
-    <w:p>
-      <w:pPr>
-        <w:ind w:left="360"/>
-        <w:rPr>
-          <w:rFonts w:ascii="Times New Roman" w:hAnsi="Times New Roman" w:cs="Times New Roman"/>
-          <w:sz w:val="28"/>
-          <w:szCs w:val="28"/>
-        </w:rPr>
-      </w:pPr>
-      <w:r>
-        <w:rPr>
-          <w:rFonts w:ascii="Times New Roman" w:hAnsi="Times New Roman" w:cs="Times New Roman"/>
-          <w:sz w:val="28"/>
-          <w:szCs w:val="28"/>
-        </w:rPr>
-        <w:t>END</w:t>
-      </w:r>
-    </w:p>
-    <w:p>
-      <w:pPr>
-        <w:ind w:left="360"/>
+        <w:t>IF (A &gt; B) (</w:t>
+      </w:r>
+    </w:p>
+    <w:p>
+      <w:pPr>
+        <w:ind w:left="1080" w:firstLine="360"/>
+        <w:rPr>
+          <w:rFonts w:ascii="Times New Roman" w:hAnsi="Times New Roman" w:cs="Times New Roman"/>
+          <w:sz w:val="28"/>
+          <w:szCs w:val="28"/>
+        </w:rPr>
+      </w:pPr>
+      <w:r>
+        <w:rPr>
+          <w:rFonts w:ascii="Times New Roman" w:hAnsi="Times New Roman" w:cs="Times New Roman"/>
+          <w:sz w:val="28"/>
+          <w:szCs w:val="28"/>
+        </w:rPr>
+        <w:t>IF (A &gt; C) (</w:t>
+      </w:r>
+    </w:p>
+    <w:p>
+      <w:pPr>
+        <w:ind w:left="1080" w:firstLine="360"/>
+        <w:rPr>
+          <w:rFonts w:ascii="Times New Roman" w:hAnsi="Times New Roman" w:cs="Times New Roman"/>
+          <w:sz w:val="28"/>
+          <w:szCs w:val="28"/>
+        </w:rPr>
+      </w:pPr>
+      <w:r>
+        <w:rPr>
+          <w:rFonts w:ascii="Times New Roman" w:hAnsi="Times New Roman" w:cs="Times New Roman"/>
+          <w:sz w:val="28"/>
+          <w:szCs w:val="28"/>
+        </w:rPr>
+        <w:tab/>
+        <w:t>DISPLAY “A LÀ SỐ LỚN NHẤT”)</w:t>
+      </w:r>
+    </w:p>
+    <w:p>
+      <w:pPr>
+        <w:ind w:left="1080" w:firstLine="360"/>
+        <w:rPr>
+          <w:rFonts w:ascii="Times New Roman" w:hAnsi="Times New Roman" w:cs="Times New Roman"/>
+          <w:sz w:val="28"/>
+          <w:szCs w:val="28"/>
+        </w:rPr>
+      </w:pPr>
+      <w:r>
+        <w:rPr>
+          <w:rFonts w:ascii="Times New Roman" w:hAnsi="Times New Roman" w:cs="Times New Roman"/>
+          <w:sz w:val="28"/>
+          <w:szCs w:val="28"/>
+        </w:rPr>
+        <w:t xml:space="preserve">ELSE </w:t>
+      </w:r>
+    </w:p>
+    <w:p>
+      <w:pPr>
+        <w:ind w:left="1080" w:firstLine="360"/>
+        <w:rPr>
+          <w:rFonts w:ascii="Times New Roman" w:hAnsi="Times New Roman" w:cs="Times New Roman"/>
+          <w:sz w:val="28"/>
+          <w:szCs w:val="28"/>
+        </w:rPr>
+      </w:pPr>
+      <w:r>
+        <w:rPr>
+          <w:rFonts w:ascii="Times New Roman" w:hAnsi="Times New Roman" w:cs="Times New Roman"/>
+          <w:sz w:val="28"/>
+          <w:szCs w:val="28"/>
+        </w:rPr>
+        <w:tab/>
+        <w:t xml:space="preserve">DISPLAY “C LÀ SỐ LỚN NHẤT”) </w:t>
+      </w:r>
+    </w:p>
+    <w:p>
+      <w:pPr>
+        <w:rPr>
+          <w:rFonts w:ascii="Times New Roman" w:hAnsi="Times New Roman" w:cs="Times New Roman"/>
+          <w:sz w:val="28"/>
+          <w:szCs w:val="28"/>
+        </w:rPr>
+      </w:pPr>
+      <w:r>
+        <w:rPr>
+          <w:rFonts w:ascii="Times New Roman" w:hAnsi="Times New Roman" w:cs="Times New Roman"/>
+          <w:sz w:val="28"/>
+          <w:szCs w:val="28"/>
+        </w:rPr>
+        <w:tab/>
+        <w:t xml:space="preserve">) ELSE </w:t>
+      </w:r>
+      <w:r>
+        <w:rPr>
+          <w:rFonts w:ascii="Times New Roman" w:hAnsi="Times New Roman" w:cs="Times New Roman"/>
+          <w:sz w:val="28"/>
+          <w:szCs w:val="28"/>
+        </w:rPr>
+        <w:t>(</w:t>
+      </w:r>
+    </w:p>
+    <w:p>
+      <w:pPr>
+        <w:rPr>
+          <w:rFonts w:ascii="Times New Roman" w:hAnsi="Times New Roman" w:cs="Times New Roman"/>
+          <w:sz w:val="28"/>
+          <w:szCs w:val="28"/>
+        </w:rPr>
+      </w:pPr>
+      <w:r>
+        <w:rPr>
+          <w:rFonts w:ascii="Times New Roman" w:hAnsi="Times New Roman" w:cs="Times New Roman"/>
+          <w:sz w:val="28"/>
+          <w:szCs w:val="28"/>
+        </w:rPr>
+        <w:tab/>
+      </w:r>
+      <w:r>
+        <w:rPr>
+          <w:rFonts w:ascii="Times New Roman" w:hAnsi="Times New Roman" w:cs="Times New Roman"/>
+          <w:sz w:val="28"/>
+          <w:szCs w:val="28"/>
+        </w:rPr>
+        <w:tab/>
+        <w:t>IF (B &gt; C) (</w:t>
+      </w:r>
+    </w:p>
+    <w:p>
+      <w:pPr>
+        <w:rPr>
+          <w:rFonts w:ascii="Times New Roman" w:hAnsi="Times New Roman" w:cs="Times New Roman"/>
+          <w:sz w:val="28"/>
+          <w:szCs w:val="28"/>
+        </w:rPr>
+      </w:pPr>
+      <w:r>
+        <w:rPr>
+          <w:rFonts w:ascii="Times New Roman" w:hAnsi="Times New Roman" w:cs="Times New Roman"/>
+          <w:sz w:val="28"/>
+          <w:szCs w:val="28"/>
+        </w:rPr>
+        <w:tab/>
+      </w:r>
+      <w:r>
+        <w:rPr>
+          <w:rFonts w:ascii="Times New Roman" w:hAnsi="Times New Roman" w:cs="Times New Roman"/>
+          <w:sz w:val="28"/>
+          <w:szCs w:val="28"/>
+        </w:rPr>
+        <w:tab/>
+      </w:r>
+      <w:r>
+        <w:rPr>
+          <w:rFonts w:ascii="Times New Roman" w:hAnsi="Times New Roman" w:cs="Times New Roman"/>
+          <w:sz w:val="28"/>
+          <w:szCs w:val="28"/>
+        </w:rPr>
+        <w:tab/>
+        <w:t>DISPLAY “B LÀ SỐ LỚN NHẤT”)</w:t>
+      </w:r>
+    </w:p>
+    <w:p>
+      <w:pPr>
+        <w:rPr>
+          <w:rFonts w:ascii="Times New Roman" w:hAnsi="Times New Roman" w:cs="Times New Roman"/>
+          <w:sz w:val="28"/>
+          <w:szCs w:val="28"/>
+        </w:rPr>
+      </w:pPr>
+      <w:r>
+        <w:rPr>
+          <w:rFonts w:ascii="Times New Roman" w:hAnsi="Times New Roman" w:cs="Times New Roman"/>
+          <w:sz w:val="28"/>
+          <w:szCs w:val="28"/>
+        </w:rPr>
+        <w:tab/>
+      </w:r>
+      <w:r>
+        <w:rPr>
+          <w:rFonts w:ascii="Times New Roman" w:hAnsi="Times New Roman" w:cs="Times New Roman"/>
+          <w:sz w:val="28"/>
+          <w:szCs w:val="28"/>
+        </w:rPr>
+        <w:tab/>
+        <w:t>ELSE</w:t>
+      </w:r>
+    </w:p>
+    <w:p>
+      <w:pPr>
+        <w:rPr>
+          <w:rFonts w:ascii="Times New Roman" w:hAnsi="Times New Roman" w:cs="Times New Roman"/>
+          <w:sz w:val="28"/>
+          <w:szCs w:val="28"/>
+        </w:rPr>
+      </w:pPr>
+      <w:r>
+        <w:rPr>
+          <w:rFonts w:ascii="Times New Roman" w:hAnsi="Times New Roman" w:cs="Times New Roman"/>
+          <w:sz w:val="28"/>
+          <w:szCs w:val="28"/>
+        </w:rPr>
+        <w:tab/>
+      </w:r>
+      <w:r>
+        <w:rPr>
+          <w:rFonts w:ascii="Times New Roman" w:hAnsi="Times New Roman" w:cs="Times New Roman"/>
+          <w:sz w:val="28"/>
+          <w:szCs w:val="28"/>
+        </w:rPr>
+        <w:tab/>
+      </w:r>
+      <w:r>
+        <w:rPr>
+          <w:rFonts w:ascii="Times New Roman" w:hAnsi="Times New Roman" w:cs="Times New Roman"/>
+          <w:sz w:val="28"/>
+          <w:szCs w:val="28"/>
+        </w:rPr>
+        <w:tab/>
+        <w:t>DISPLAY “C LÀ SỐ LỚN NHẤT”)</w:t>
+      </w:r>
+    </w:p>
+    <w:p>
+      <w:pPr>
+        <w:rPr>
+          <w:rFonts w:ascii="Times New Roman" w:hAnsi="Times New Roman" w:cs="Times New Roman"/>
+          <w:sz w:val="28"/>
+          <w:szCs w:val="28"/>
+        </w:rPr>
+      </w:pPr>
+      <w:r>
+        <w:rPr>
+          <w:rFonts w:ascii="Times New Roman" w:hAnsi="Times New Roman" w:cs="Times New Roman"/>
+          <w:sz w:val="28"/>
+          <w:szCs w:val="28"/>
+        </w:rPr>
+        <w:tab/>
+        <w:t>) END</w:t>
+      </w:r>
+    </w:p>
+    <w:p>
+      <w:pPr>
+        <w:rPr>
+          <w:rFonts w:ascii="Times New Roman" w:hAnsi="Times New Roman" w:cs="Times New Roman"/>
+          <w:sz w:val="28"/>
+          <w:szCs w:val="28"/>
+        </w:rPr>
+      </w:pPr>
+    </w:p>
+    <w:p>
+      <w:pPr>
+        <w:rPr>
+          <w:rFonts w:ascii="Times New Roman" w:hAnsi="Times New Roman" w:cs="Times New Roman"/>
+          <w:sz w:val="28"/>
+          <w:szCs w:val="28"/>
+        </w:rPr>
+      </w:pPr>
+    </w:p>
+    <w:p>
+      <w:pPr>
+        <w:rPr>
+          <w:rFonts w:ascii="Times New Roman" w:hAnsi="Times New Roman" w:cs="Times New Roman"/>
+          <w:sz w:val="28"/>
+          <w:szCs w:val="28"/>
+        </w:rPr>
+      </w:pPr>
+    </w:p>
+    <w:p>
+      <w:pPr>
+        <w:rPr>
+          <w:rFonts w:ascii="Times New Roman" w:hAnsi="Times New Roman" w:cs="Times New Roman"/>
+          <w:sz w:val="28"/>
+          <w:szCs w:val="28"/>
+        </w:rPr>
+      </w:pPr>
+    </w:p>
+    <w:p>
+      <w:pPr>
+        <w:rPr>
+          <w:rFonts w:ascii="Times New Roman" w:hAnsi="Times New Roman" w:cs="Times New Roman"/>
+          <w:sz w:val="28"/>
+          <w:szCs w:val="28"/>
+        </w:rPr>
+      </w:pPr>
+    </w:p>
+    <w:p>
+      <w:pPr>
+        <w:rPr>
+          <w:rFonts w:ascii="Times New Roman" w:hAnsi="Times New Roman" w:cs="Times New Roman"/>
+          <w:sz w:val="28"/>
+          <w:szCs w:val="28"/>
+        </w:rPr>
+      </w:pPr>
+    </w:p>
+    <w:p>
+      <w:pPr>
+        <w:rPr>
+          <w:rFonts w:ascii="Times New Roman" w:hAnsi="Times New Roman" w:cs="Times New Roman"/>
+          <w:sz w:val="28"/>
+          <w:szCs w:val="28"/>
+        </w:rPr>
+      </w:pPr>
+    </w:p>
+    <w:p>
+      <w:pPr>
+        <w:rPr>
+          <w:rFonts w:ascii="Times New Roman" w:hAnsi="Times New Roman" w:cs="Times New Roman"/>
+          <w:sz w:val="28"/>
+          <w:szCs w:val="28"/>
+        </w:rPr>
+      </w:pPr>
+    </w:p>
+    <w:p>
+      <w:pPr>
         <w:rPr>
           <w:rFonts w:ascii="Times New Roman" w:hAnsi="Times New Roman" w:cs="Times New Roman"/>
           <w:sz w:val="28"/>
@@ -693,12 +675,13 @@
           <w:sz w:val="28"/>
           <w:szCs w:val="28"/>
         </w:rPr>
+        <w:lastRenderedPageBreak/>
         <w:t>FLOWCHART:</w:t>
       </w:r>
     </w:p>
     <w:p>
       <w:pPr>
-        <w:ind w:left="360"/>
+        <w:pStyle w:val="ListParagraph"/>
         <w:rPr>
           <w:rFonts w:ascii="Times New Roman" w:hAnsi="Times New Roman" w:cs="Times New Roman"/>
           <w:sz w:val="28"/>
@@ -710,10 +693,10 @@
           <w:noProof/>
         </w:rPr>
         <w:drawing>
-          <wp:inline distT="0" distB="0" distL="0" distR="0" wp14:anchorId="1F3BDAEF" wp14:editId="503C87DF">
+          <wp:inline distT="0" distB="0" distL="0" distR="0" wp14:anchorId="3DC773DC" wp14:editId="0544B85B">
             <wp:extent cx="5731510" cy="3223895"/>
             <wp:effectExtent l="0" t="0" r="2540" b="0"/>
-            <wp:docPr id="1" name="Picture 1"/>
+            <wp:docPr id="1" name="Picture 1" descr="Diagram&#10;&#10;Description automatically generated"/>
             <wp:cNvGraphicFramePr>
               <a:graphicFrameLocks xmlns:a="http://schemas.openxmlformats.org/drawingml/2006/main" noChangeAspect="1"/>
             </wp:cNvGraphicFramePr>
@@ -721,7 +704,7 @@
               <a:graphicData uri="http://schemas.openxmlformats.org/drawingml/2006/picture">
                 <pic:pic xmlns:pic="http://schemas.openxmlformats.org/drawingml/2006/picture">
                   <pic:nvPicPr>
-                    <pic:cNvPr id="1" name=""/>
+                    <pic:cNvPr id="1" name="Picture 1" descr="Diagram&#10;&#10;Description automatically generated"/>
                     <pic:cNvPicPr/>
                   </pic:nvPicPr>
                   <pic:blipFill>
@@ -746,16 +729,6 @@
         </w:drawing>
       </w:r>
     </w:p>
-    <w:p>
-      <w:pPr>
-        <w:ind w:left="360"/>
-        <w:rPr>
-          <w:rFonts w:ascii="Times New Roman" w:hAnsi="Times New Roman" w:cs="Times New Roman"/>
-          <w:sz w:val="28"/>
-          <w:szCs w:val="28"/>
-        </w:rPr>
-      </w:pPr>
-    </w:p>
     <w:sectPr>
       <w:pgSz w:w="11906" w:h="16838"/>
       <w:pgMar w:top="1440" w:right="1440" w:bottom="1440" w:left="1440" w:header="708" w:footer="708" w:gutter="0"/>
@@ -769,9 +742,9 @@
 <file path=word/numbering.xml><?xml version="1.0" encoding="utf-8"?>
 <w:numbering xmlns:wpc="http://schemas.microsoft.com/office/word/2010/wordprocessingCanvas" xmlns:cx="http://schemas.microsoft.com/office/drawing/2014/chartex" xmlns:cx1="http://schemas.microsoft.com/office/drawing/2015/9/8/chartex" xmlns:cx2="http://schemas.microsoft.com/office/drawing/2015/10/21/chartex" xmlns:cx3="http://schemas.microsoft.com/office/drawing/2016/5/9/chartex" xmlns:cx4="http://schemas.microsoft.com/office/drawing/2016/5/10/chartex" xmlns:cx5="http://schemas.microsoft.com/office/drawing/2016/5/11/chartex" xmlns:cx6="http://schemas.microsoft.com/office/drawing/2016/5/12/chartex" xmlns:cx7="http://schemas.microsoft.com/office/drawing/2016/5/13/chartex" xmlns:cx8="http://schemas.microsoft.com/office/drawing/2016/5/14/chartex" xmlns:mc="http://schemas.openxmlformats.org/markup-compatibility/2006" xmlns:aink="http://schemas.microsoft.com/office/drawing/2016/ink" xmlns:am3d="http://schemas.microsoft.com/office/drawing/2017/model3d" xmlns:o="urn:schemas-microsoft-com:office:office" xmlns:oel="http://schemas.microsoft.com/office/2019/extlst" xmlns:r="http://schemas.openxmlformats.org/officeDocument/2006/relationships" xmlns:m="http://schemas.openxmlformats.org/officeDocument/2006/math" xmlns:v="urn:schemas-microsoft-com:vml" xmlns:wp14="http://schemas.microsoft.com/office/word/2010/wordprocessingDrawing" xmlns:wp="http://schemas.openxmlformats.org/drawingml/2006/wordprocessingDrawing" xmlns:w10="urn:schemas-microsoft-com:office:word" xmlns:w="http://schemas.openxmlformats.org/wordprocessingml/2006/main" xmlns:w14="http://schemas.microsoft.com/office/word/2010/wordml" xmlns:w15="http://schemas.microsoft.com/office/word/2012/wordml" xmlns:w16cex="http://schemas.microsoft.com/office/word/2018/wordml/cex" xmlns:w16cid="http://schemas.microsoft.com/office/word/2016/wordml/cid" xmlns:w16="http://schemas.microsoft.com/office/word/2018/wordml" xmlns:w16sdtdh="http://schemas.microsoft.com/office/word/2020/wordml/sdtdatahash" xmlns:w16se="http://schemas.microsoft.com/office/word/2015/wordml/symex" xmlns:wpg="http://schemas.microsoft.com/office/word/2010/wordprocessingGroup" xmlns:wpi="http://schemas.microsoft.com/office/word/2010/wordprocessingInk" xmlns:wne="http://schemas.microsoft.com/office/word/2006/wordml" xmlns:wps="http://schemas.microsoft.com/office/word/2010/wordprocessingShape" mc:Ignorable="w14 w15 w16se w16cid w16 w16cex w16sdtdh wp14">
   <w:abstractNum w:abstractNumId="0" w15:restartNumberingAfterBreak="0">
-    <w:nsid w:val="30DD4D80"/>
+    <w:nsid w:val="5F4C28EC"/>
     <w:multiLevelType w:val="hybridMultilevel"/>
-    <w:tmpl w:val="F6AA9AC4"/>
+    <w:tmpl w:val="FA8C643E"/>
     <w:lvl w:ilvl="0" w:tplc="08090001">
       <w:start w:val="1"/>
       <w:numFmt w:val="bullet"/>
@@ -881,7 +854,7 @@
       </w:rPr>
     </w:lvl>
   </w:abstractNum>
-  <w:num w:numId="1" w16cid:durableId="1895118241">
+  <w:num w:numId="1" w16cid:durableId="2143500604">
     <w:abstractNumId w:val="0"/>
   </w:num>
 </w:numbering>
@@ -1318,7 +1291,7 @@
     <w:basedOn w:val="Normal"/>
     <w:uiPriority w:val="34"/>
     <w:qFormat/>
-    <w:rsid w:val="00344473"/>
+    <w:rsid w:val="00A8456B"/>
     <w:pPr>
       <w:ind w:left="720"/>
       <w:contextualSpacing/>

</xml_diff>

<commit_message>
sua bai tap ss3
</commit_message>
<xml_diff>
--- a/module_1/ss3_mo_ta_thuat_toan_bang_ma_gia_luu_do/bai_tap/bt3_gia_tri_lon_nhat_trong_3_so/bt3_gia_tri_lon_nhat_trong_3_so.docx
+++ b/module_1/ss3_mo_ta_thuat_toan_bang_ma_gia_luu_do/bai_tap/bt3_gia_tri_lon_nhat_trong_3_so/bt3_gia_tri_lon_nhat_trong_3_so.docx
@@ -391,6 +391,14 @@
         </w:rPr>
         <w:t xml:space="preserve">ELSE </w:t>
       </w:r>
+      <w:r>
+        <w:rPr>
+          <w:rFonts w:ascii="Times New Roman" w:hAnsi="Times New Roman" w:cs="Times New Roman"/>
+          <w:sz w:val="28"/>
+          <w:szCs w:val="28"/>
+        </w:rPr>
+        <w:t>(</w:t>
+      </w:r>
     </w:p>
     <w:p>
       <w:pPr>
@@ -522,6 +530,14 @@
         <w:tab/>
         <w:t>ELSE</w:t>
       </w:r>
+      <w:r>
+        <w:rPr>
+          <w:rFonts w:ascii="Times New Roman" w:hAnsi="Times New Roman" w:cs="Times New Roman"/>
+          <w:sz w:val="28"/>
+          <w:szCs w:val="28"/>
+        </w:rPr>
+        <w:t xml:space="preserve"> (</w:t>
+      </w:r>
     </w:p>
     <w:p>
       <w:pPr>
@@ -554,25 +570,25 @@
           <w:szCs w:val="28"/>
         </w:rPr>
         <w:tab/>
-        <w:t>DISPLAY “C LÀ SỐ LỚN NHẤT”)</w:t>
-      </w:r>
-    </w:p>
-    <w:p>
-      <w:pPr>
-        <w:rPr>
-          <w:rFonts w:ascii="Times New Roman" w:hAnsi="Times New Roman" w:cs="Times New Roman"/>
-          <w:sz w:val="28"/>
-          <w:szCs w:val="28"/>
-        </w:rPr>
-      </w:pPr>
-      <w:r>
-        <w:rPr>
-          <w:rFonts w:ascii="Times New Roman" w:hAnsi="Times New Roman" w:cs="Times New Roman"/>
-          <w:sz w:val="28"/>
-          <w:szCs w:val="28"/>
-        </w:rPr>
-        <w:tab/>
-        <w:t>) END</w:t>
+        <w:t xml:space="preserve">DISPLAY “C LÀ SỐ LỚN NHẤT”)) </w:t>
+      </w:r>
+    </w:p>
+    <w:p>
+      <w:pPr>
+        <w:ind w:firstLine="720"/>
+        <w:rPr>
+          <w:rFonts w:ascii="Times New Roman" w:hAnsi="Times New Roman" w:cs="Times New Roman"/>
+          <w:sz w:val="28"/>
+          <w:szCs w:val="28"/>
+        </w:rPr>
+      </w:pPr>
+      <w:r>
+        <w:rPr>
+          <w:rFonts w:ascii="Times New Roman" w:hAnsi="Times New Roman" w:cs="Times New Roman"/>
+          <w:sz w:val="28"/>
+          <w:szCs w:val="28"/>
+        </w:rPr>
+        <w:t>END</w:t>
       </w:r>
     </w:p>
     <w:p>
@@ -693,10 +709,10 @@
           <w:noProof/>
         </w:rPr>
         <w:drawing>
-          <wp:inline distT="0" distB="0" distL="0" distR="0" wp14:anchorId="3DC773DC" wp14:editId="0544B85B">
+          <wp:inline distT="0" distB="0" distL="0" distR="0" wp14:anchorId="08BD85E8" wp14:editId="44A1F8F9">
             <wp:extent cx="5731510" cy="3223895"/>
             <wp:effectExtent l="0" t="0" r="2540" b="0"/>
-            <wp:docPr id="1" name="Picture 1" descr="Diagram&#10;&#10;Description automatically generated"/>
+            <wp:docPr id="1" name="Picture 1" descr="A screenshot of a computer&#10;&#10;Description automatically generated with medium confidence"/>
             <wp:cNvGraphicFramePr>
               <a:graphicFrameLocks xmlns:a="http://schemas.openxmlformats.org/drawingml/2006/main" noChangeAspect="1"/>
             </wp:cNvGraphicFramePr>
@@ -704,7 +720,7 @@
               <a:graphicData uri="http://schemas.openxmlformats.org/drawingml/2006/picture">
                 <pic:pic xmlns:pic="http://schemas.openxmlformats.org/drawingml/2006/picture">
                   <pic:nvPicPr>
-                    <pic:cNvPr id="1" name="Picture 1" descr="Diagram&#10;&#10;Description automatically generated"/>
+                    <pic:cNvPr id="1" name="Picture 1" descr="A screenshot of a computer&#10;&#10;Description automatically generated with medium confidence"/>
                     <pic:cNvPicPr/>
                   </pic:nvPicPr>
                   <pic:blipFill>

</xml_diff>